<commit_message>
removed duplicate hyperlinks from calendar
</commit_message>
<xml_diff>
--- a/course resources/2018 - Fall CS 111 - Course Calendar.docx
+++ b/course resources/2018 - Fall CS 111 - Course Calendar.docx
@@ -1,6 +1,6 @@
 
 <file path=word/document.xml><?xml version="1.0" encoding="utf-8"?>
-<w:document xmlns:wpc="http://schemas.microsoft.com/office/word/2010/wordprocessingCanvas" xmlns:cx="http://schemas.microsoft.com/office/drawing/2014/chartex" xmlns:cx1="http://schemas.microsoft.com/office/drawing/2015/9/8/chartex" xmlns:cx2="http://schemas.microsoft.com/office/drawing/2015/10/21/chartex" xmlns:cx3="http://schemas.microsoft.com/office/drawing/2016/5/9/chartex" xmlns:cx4="http://schemas.microsoft.com/office/drawing/2016/5/10/chartex" xmlns:cx5="http://schemas.microsoft.com/office/drawing/2016/5/11/chartex" xmlns:cx6="http://schemas.microsoft.com/office/drawing/2016/5/12/chartex" xmlns:cx7="http://schemas.microsoft.com/office/drawing/2016/5/13/chartex" xmlns:cx8="http://schemas.microsoft.com/office/drawing/2016/5/14/chartex" xmlns:mc="http://schemas.openxmlformats.org/markup-compatibility/2006" xmlns:aink="http://schemas.microsoft.com/office/drawing/2016/ink" xmlns:am3d="http://schemas.microsoft.com/office/drawing/2017/model3d" xmlns:o="urn:schemas-microsoft-com:office:office" xmlns:r="http://schemas.openxmlformats.org/officeDocument/2006/relationships" xmlns:m="http://schemas.openxmlformats.org/officeDocument/2006/math" xmlns:v="urn:schemas-microsoft-com:vml" xmlns:wp14="http://schemas.microsoft.com/office/word/2010/wordprocessingDrawing" xmlns:wp="http://schemas.openxmlformats.org/drawingml/2006/wordprocessingDrawing" xmlns:w10="urn:schemas-microsoft-com:office:word" xmlns:w="http://schemas.openxmlformats.org/wordprocessingml/2006/main" xmlns:w14="http://schemas.microsoft.com/office/word/2010/wordml" xmlns:w15="http://schemas.microsoft.com/office/word/2012/wordml" xmlns:w16cid="http://schemas.microsoft.com/office/word/2016/wordml/cid" xmlns:w16se="http://schemas.microsoft.com/office/word/2015/wordml/symex" xmlns:wpg="http://schemas.microsoft.com/office/word/2010/wordprocessingGroup" xmlns:wpi="http://schemas.microsoft.com/office/word/2010/wordprocessingInk" xmlns:wne="http://schemas.microsoft.com/office/word/2006/wordml" xmlns:wps="http://schemas.microsoft.com/office/word/2010/wordprocessingShape" mc:Ignorable="w14 w15 w16se w16cid wp14">
+<w:document xmlns:wpc="http://schemas.microsoft.com/office/word/2010/wordprocessingCanvas" xmlns:cx="http://schemas.microsoft.com/office/drawing/2014/chartex" xmlns:cx1="http://schemas.microsoft.com/office/drawing/2015/9/8/chartex" xmlns:mc="http://schemas.openxmlformats.org/markup-compatibility/2006" xmlns:o="urn:schemas-microsoft-com:office:office" xmlns:r="http://schemas.openxmlformats.org/officeDocument/2006/relationships" xmlns:m="http://schemas.openxmlformats.org/officeDocument/2006/math" xmlns:v="urn:schemas-microsoft-com:vml" xmlns:wp14="http://schemas.microsoft.com/office/word/2010/wordprocessingDrawing" xmlns:wp="http://schemas.openxmlformats.org/drawingml/2006/wordprocessingDrawing" xmlns:w10="urn:schemas-microsoft-com:office:word" xmlns:w="http://schemas.openxmlformats.org/wordprocessingml/2006/main" xmlns:w14="http://schemas.microsoft.com/office/word/2010/wordml" xmlns:w15="http://schemas.microsoft.com/office/word/2012/wordml" xmlns:w16se="http://schemas.microsoft.com/office/word/2015/wordml/symex" xmlns:wpg="http://schemas.microsoft.com/office/word/2010/wordprocessingGroup" xmlns:wpi="http://schemas.microsoft.com/office/word/2010/wordprocessingInk" xmlns:wne="http://schemas.microsoft.com/office/word/2006/wordml" xmlns:wps="http://schemas.microsoft.com/office/word/2010/wordprocessingShape" mc:Ignorable="w14 w15 w16se wp14">
   <w:body>
     <w:p>
       <w:pPr>
@@ -1132,61 +1132,8 @@
               </w:rPr>
               <w:t>JavaScript – Variables &amp; Computation</w:t>
             </w:r>
-          </w:p>
-          <w:p>
-            <w:pPr>
-              <w:rPr>
-                <w:rFonts w:ascii="Times New Roman" w:eastAsia="Times New Roman" w:hAnsi="Times New Roman" w:cs="Times New Roman"/>
-                <w:sz w:val="24"/>
-                <w:szCs w:val="24"/>
-              </w:rPr>
-            </w:pPr>
-            <w:r>
-              <w:rPr>
-                <w:rFonts w:ascii="Times New Roman" w:eastAsia="Times New Roman" w:hAnsi="Times New Roman" w:cs="Times New Roman"/>
-                <w:sz w:val="24"/>
-                <w:szCs w:val="24"/>
-              </w:rPr>
-              <w:t>(</w:t>
-            </w:r>
-            <w:hyperlink r:id="rId6" w:history="1">
-              <w:r>
-                <w:rPr>
-                  <w:rStyle w:val="Hyperlink"/>
-                  <w:rFonts w:ascii="Times New Roman" w:eastAsia="Times New Roman" w:hAnsi="Times New Roman" w:cs="Times New Roman"/>
-                  <w:sz w:val="24"/>
-                  <w:szCs w:val="24"/>
-                </w:rPr>
-                <w:t>a</w:t>
-              </w:r>
-            </w:hyperlink>
-            <w:r>
-              <w:rPr>
-                <w:rFonts w:ascii="Times New Roman" w:eastAsia="Times New Roman" w:hAnsi="Times New Roman" w:cs="Times New Roman"/>
-                <w:sz w:val="24"/>
-                <w:szCs w:val="24"/>
-              </w:rPr>
-              <w:t xml:space="preserve">, </w:t>
-            </w:r>
-            <w:hyperlink r:id="rId7" w:history="1">
-              <w:r>
-                <w:rPr>
-                  <w:rStyle w:val="Hyperlink"/>
-                  <w:rFonts w:ascii="Times New Roman" w:eastAsia="Times New Roman" w:hAnsi="Times New Roman" w:cs="Times New Roman"/>
-                  <w:sz w:val="24"/>
-                  <w:szCs w:val="24"/>
-                </w:rPr>
-                <w:t>b</w:t>
-              </w:r>
-            </w:hyperlink>
-            <w:r>
-              <w:rPr>
-                <w:rFonts w:ascii="Times New Roman" w:eastAsia="Times New Roman" w:hAnsi="Times New Roman" w:cs="Times New Roman"/>
-                <w:sz w:val="24"/>
-                <w:szCs w:val="24"/>
-              </w:rPr>
-              <w:t>)</w:t>
-            </w:r>
+            <w:bookmarkStart w:id="0" w:name="_GoBack"/>
+            <w:bookmarkEnd w:id="0"/>
           </w:p>
         </w:tc>
         <w:tc>
@@ -1627,7 +1574,7 @@
               </w:rPr>
               <w:t xml:space="preserve"> </w:t>
             </w:r>
-            <w:hyperlink r:id="rId8" w:history="1">
+            <w:hyperlink r:id="rId6" w:history="1">
               <w:r>
                 <w:rPr>
                   <w:rStyle w:val="Hyperlink"/>
@@ -1646,7 +1593,7 @@
               </w:rPr>
               <w:t xml:space="preserve">, </w:t>
             </w:r>
-            <w:hyperlink r:id="rId9" w:history="1">
+            <w:hyperlink r:id="rId7" w:history="1">
               <w:r>
                 <w:rPr>
                   <w:rStyle w:val="Hyperlink"/>
@@ -1665,7 +1612,7 @@
               </w:rPr>
               <w:t xml:space="preserve">, </w:t>
             </w:r>
-            <w:hyperlink r:id="rId10" w:history="1">
+            <w:hyperlink r:id="rId8" w:history="1">
               <w:r>
                 <w:rPr>
                   <w:rStyle w:val="Hyperlink"/>
@@ -1797,7 +1744,7 @@
               </w:rPr>
               <w:t xml:space="preserve"> </w:t>
             </w:r>
-            <w:hyperlink r:id="rId11" w:history="1">
+            <w:hyperlink r:id="rId9" w:history="1">
               <w:r>
                 <w:rPr>
                   <w:rStyle w:val="Hyperlink"/>
@@ -1881,8 +1828,6 @@
             </w:r>
           </w:p>
         </w:tc>
-        <w:bookmarkStart w:id="0" w:name="_GoBack"/>
-        <w:bookmarkEnd w:id="0"/>
       </w:tr>
       <w:tr>
         <w:trPr>
@@ -1996,7 +1941,7 @@
               </w:rPr>
               <w:t xml:space="preserve"> (</w:t>
             </w:r>
-            <w:hyperlink r:id="rId12" w:history="1">
+            <w:hyperlink r:id="rId10" w:history="1">
               <w:r>
                 <w:rPr>
                   <w:rStyle w:val="Hyperlink"/>
@@ -2230,15 +2175,7 @@
                 <w:sz w:val="24"/>
                 <w:szCs w:val="24"/>
               </w:rPr>
-              <w:t xml:space="preserve">JavaScript </w:t>
-            </w:r>
-            <w:r>
-              <w:rPr>
-                <w:rFonts w:ascii="Times New Roman" w:eastAsia="Times New Roman" w:hAnsi="Times New Roman" w:cs="Times New Roman"/>
-                <w:sz w:val="24"/>
-                <w:szCs w:val="24"/>
-              </w:rPr>
-              <w:t>- Logic</w:t>
+              <w:t>JavaScript - Logic</w:t>
             </w:r>
           </w:p>
         </w:tc>
@@ -2345,7 +2282,7 @@
               </w:rPr>
               <w:t xml:space="preserve">C2: </w:t>
             </w:r>
-            <w:hyperlink r:id="rId13" w:history="1">
+            <w:hyperlink r:id="rId11" w:history="1">
               <w:r>
                 <w:rPr>
                   <w:rStyle w:val="Hyperlink"/>
@@ -2984,17 +2921,9 @@
                 <w:sz w:val="24"/>
                 <w:szCs w:val="24"/>
               </w:rPr>
-              <w:t xml:space="preserve"> </w:t>
-            </w:r>
-            <w:r>
-              <w:rPr>
-                <w:rFonts w:ascii="Times New Roman" w:eastAsia="Times New Roman" w:hAnsi="Times New Roman" w:cs="Times New Roman"/>
-                <w:sz w:val="24"/>
-                <w:szCs w:val="24"/>
-              </w:rPr>
-              <w:t>(</w:t>
-            </w:r>
-            <w:hyperlink r:id="rId14" w:history="1">
+              <w:t xml:space="preserve"> (</w:t>
+            </w:r>
+            <w:hyperlink r:id="rId12" w:history="1">
               <w:r>
                 <w:rPr>
                   <w:rStyle w:val="Hyperlink"/>
@@ -3013,7 +2942,7 @@
               </w:rPr>
               <w:t xml:space="preserve">, </w:t>
             </w:r>
-            <w:hyperlink r:id="rId15" w:history="1">
+            <w:hyperlink r:id="rId13" w:history="1">
               <w:r>
                 <w:rPr>
                   <w:rStyle w:val="Hyperlink"/>
@@ -3032,7 +2961,7 @@
               </w:rPr>
               <w:t xml:space="preserve">, </w:t>
             </w:r>
-            <w:hyperlink r:id="rId16" w:history="1">
+            <w:hyperlink r:id="rId14" w:history="1">
               <w:r>
                 <w:rPr>
                   <w:rStyle w:val="Hyperlink"/>
@@ -3051,7 +2980,7 @@
               </w:rPr>
               <w:t xml:space="preserve">, </w:t>
             </w:r>
-            <w:hyperlink r:id="rId17" w:history="1">
+            <w:hyperlink r:id="rId15" w:history="1">
               <w:r>
                 <w:rPr>
                   <w:rStyle w:val="Hyperlink"/>
@@ -3408,7 +3337,7 @@
               </w:rPr>
               <w:t xml:space="preserve">C2: </w:t>
             </w:r>
-            <w:hyperlink r:id="rId18" w:history="1">
+            <w:hyperlink r:id="rId16" w:history="1">
               <w:r>
                 <w:rPr>
                   <w:rStyle w:val="Hyperlink"/>
@@ -3806,7 +3735,7 @@
               </w:rPr>
               <w:t>(</w:t>
             </w:r>
-            <w:hyperlink r:id="rId19" w:history="1">
+            <w:hyperlink r:id="rId17" w:history="1">
               <w:r>
                 <w:rPr>
                   <w:rStyle w:val="Hyperlink"/>
@@ -4084,7 +4013,7 @@
               </w:rPr>
               <w:t xml:space="preserve">C2: </w:t>
             </w:r>
-            <w:hyperlink r:id="rId20" w:history="1">
+            <w:hyperlink r:id="rId18" w:history="1">
               <w:r>
                 <w:rPr>
                   <w:rStyle w:val="Hyperlink"/>
@@ -4689,7 +4618,7 @@
               </w:rPr>
               <w:t xml:space="preserve"> (</w:t>
             </w:r>
-            <w:hyperlink r:id="rId21" w:history="1">
+            <w:hyperlink r:id="rId19" w:history="1">
               <w:r>
                 <w:rPr>
                   <w:rStyle w:val="Hyperlink"/>
@@ -5030,7 +4959,7 @@
               </w:rPr>
               <w:t xml:space="preserve">C2: </w:t>
             </w:r>
-            <w:hyperlink r:id="rId22" w:history="1">
+            <w:hyperlink r:id="rId20" w:history="1">
               <w:r>
                 <w:rPr>
                   <w:rStyle w:val="Hyperlink"/>
@@ -6564,7 +6493,7 @@
 </file>
 
 <file path=word/styles.xml><?xml version="1.0" encoding="utf-8"?>
-<w:styles xmlns:mc="http://schemas.openxmlformats.org/markup-compatibility/2006" xmlns:r="http://schemas.openxmlformats.org/officeDocument/2006/relationships" xmlns:w="http://schemas.openxmlformats.org/wordprocessingml/2006/main" xmlns:w14="http://schemas.microsoft.com/office/word/2010/wordml" xmlns:w15="http://schemas.microsoft.com/office/word/2012/wordml" xmlns:w16cid="http://schemas.microsoft.com/office/word/2016/wordml/cid" xmlns:w16se="http://schemas.microsoft.com/office/word/2015/wordml/symex" mc:Ignorable="w14 w15 w16se w16cid">
+<w:styles xmlns:mc="http://schemas.openxmlformats.org/markup-compatibility/2006" xmlns:r="http://schemas.openxmlformats.org/officeDocument/2006/relationships" xmlns:w="http://schemas.openxmlformats.org/wordprocessingml/2006/main" xmlns:w14="http://schemas.microsoft.com/office/word/2010/wordml" xmlns:w15="http://schemas.microsoft.com/office/word/2012/wordml" xmlns:w16se="http://schemas.microsoft.com/office/word/2015/wordml/symex" mc:Ignorable="w14 w15 w16se">
   <w:docDefaults>
     <w:rPrDefault>
       <w:rPr>
@@ -6580,7 +6509,7 @@
       </w:pPr>
     </w:pPrDefault>
   </w:docDefaults>
-  <w:latentStyles w:defLockedState="0" w:defUIPriority="99" w:defSemiHidden="0" w:defUnhideWhenUsed="0" w:defQFormat="0" w:count="375">
+  <w:latentStyles w:defLockedState="0" w:defUIPriority="99" w:defSemiHidden="0" w:defUnhideWhenUsed="0" w:defQFormat="0" w:count="371">
     <w:lsdException w:name="Normal" w:uiPriority="0" w:qFormat="1"/>
     <w:lsdException w:name="heading 1" w:uiPriority="9" w:qFormat="1"/>
     <w:lsdException w:name="heading 2" w:semiHidden="1" w:uiPriority="9" w:unhideWhenUsed="1" w:qFormat="1"/>
@@ -6952,10 +6881,6 @@
     <w:lsdException w:name="List Table 5 Dark Accent 6" w:uiPriority="50"/>
     <w:lsdException w:name="List Table 6 Colorful Accent 6" w:uiPriority="51"/>
     <w:lsdException w:name="List Table 7 Colorful Accent 6" w:uiPriority="52"/>
-    <w:lsdException w:name="Mention" w:semiHidden="1" w:unhideWhenUsed="1"/>
-    <w:lsdException w:name="Smart Hyperlink" w:semiHidden="1" w:unhideWhenUsed="1"/>
-    <w:lsdException w:name="Hashtag" w:semiHidden="1" w:unhideWhenUsed="1"/>
-    <w:lsdException w:name="Unresolved Mention" w:semiHidden="1" w:unhideWhenUsed="1"/>
   </w:latentStyles>
   <w:style w:type="paragraph" w:default="1" w:styleId="Normal">
     <w:name w:val="Normal"/>
@@ -7596,7 +7521,7 @@
       <w:outlineLvl w:val="9"/>
     </w:pPr>
   </w:style>
-  <w:style w:type="character" w:styleId="UnresolvedMention">
+  <w:style w:type="character" w:customStyle="1" w:styleId="UnresolvedMention">
     <w:name w:val="Unresolved Mention"/>
     <w:basedOn w:val="DefaultParagraphFont"/>
     <w:uiPriority w:val="99"/>
@@ -7606,6 +7531,18 @@
     <w:rPr>
       <w:color w:val="605E5C"/>
       <w:shd w:val="clear" w:color="auto" w:fill="E1DFDD"/>
+    </w:rPr>
+  </w:style>
+  <w:style w:type="character" w:styleId="FollowedHyperlink">
+    <w:name w:val="FollowedHyperlink"/>
+    <w:basedOn w:val="DefaultParagraphFont"/>
+    <w:uiPriority w:val="99"/>
+    <w:semiHidden/>
+    <w:unhideWhenUsed/>
+    <w:rsid w:val="00045C22"/>
+    <w:rPr>
+      <w:color w:val="954F72" w:themeColor="followedHyperlink"/>
+      <w:u w:val="single"/>
     </w:rPr>
   </w:style>
 </w:styles>

</xml_diff>

<commit_message>
added pa5 to the repository.
</commit_message>
<xml_diff>
--- a/course resources/2018 - Fall CS 111 - Course Calendar.docx
+++ b/course resources/2018 - Fall CS 111 - Course Calendar.docx
@@ -3301,8 +3301,6 @@
               </w:rPr>
               <w:t>Career Services</w:t>
             </w:r>
-            <w:bookmarkStart w:id="0" w:name="_GoBack"/>
-            <w:bookmarkEnd w:id="0"/>
           </w:p>
         </w:tc>
         <w:tc>
@@ -4055,6 +4053,25 @@
               </w:rPr>
               <w:t xml:space="preserve">31 </w:t>
             </w:r>
+          </w:p>
+          <w:p>
+            <w:pPr>
+              <w:rPr>
+                <w:rFonts w:ascii="Times New Roman" w:eastAsia="Times New Roman" w:hAnsi="Times New Roman" w:cs="Times New Roman"/>
+                <w:sz w:val="24"/>
+                <w:szCs w:val="24"/>
+              </w:rPr>
+            </w:pPr>
+            <w:r>
+              <w:rPr>
+                <w:rFonts w:ascii="Times New Roman" w:eastAsia="Times New Roman" w:hAnsi="Times New Roman" w:cs="Times New Roman"/>
+                <w:sz w:val="24"/>
+                <w:szCs w:val="24"/>
+              </w:rPr>
+              <w:t>PA #5 Due</w:t>
+            </w:r>
+            <w:bookmarkStart w:id="0" w:name="_GoBack"/>
+            <w:bookmarkEnd w:id="0"/>
           </w:p>
         </w:tc>
         <w:tc>

</xml_diff>